<commit_message>
new austria visa blank
</commit_message>
<xml_diff>
--- a/lib/docx_templates/passport_contract.docx
+++ b/lib/docx_templates/passport_contract.docx
@@ -6,20 +6,18 @@
       <w:pPr>
         <w:pStyle w:val="style0"/>
         <w:tabs>
+          <w:tab w:leader="none" w:pos="708" w:val="left"/>
           <w:tab w:leader="none" w:pos="4677" w:val="center"/>
           <w:tab w:leader="none" w:pos="9355" w:val="right"/>
         </w:tabs>
       </w:pPr>
       <w:r>
-        <w:rPr>
-          <w:sz w:val="20"/>
-          <w:szCs w:val="20"/>
-        </w:rPr>
-      </w:r>
-    </w:p>
-    <w:p>
-      <w:pPr>
-        <w:pStyle w:val="style21"/>
+        <w:rPr/>
+      </w:r>
+    </w:p>
+    <w:p>
+      <w:pPr>
+        <w:pStyle w:val="style24"/>
       </w:pPr>
       <w:r>
         <w:rPr>
@@ -41,9 +39,7 @@
         <w:ind w:hanging="0" w:left="0" w:right="-383"/>
       </w:pPr>
       <w:r>
-        <w:rPr>
-          <w:b/>
-        </w:rPr>
+        <w:rPr/>
       </w:r>
     </w:p>
     <w:p>
@@ -57,7 +53,7 @@
     </w:p>
     <w:p>
       <w:pPr>
-        <w:pStyle w:val="style22"/>
+        <w:pStyle w:val="style25"/>
         <w:jc w:val="left"/>
       </w:pPr>
       <w:r>
@@ -71,7 +67,7 @@
         <w:tab/>
         <w:tab/>
         <w:tab/>
-        <w:t xml:space="preserve">                                            «___ » ________ 2013 г.</w:t>
+        <w:t xml:space="preserve">                                            «%d%» %m% %y% г.</w:t>
       </w:r>
     </w:p>
     <w:p>
@@ -91,7 +87,17 @@
       </w:pPr>
       <w:r>
         <w:rPr/>
-        <w:t>ООО  Группа Компаний  «Флагман», в лице Генерального директора, Мартыновой К.А., действующей на основании Устава, Федерального закона «О внесении изменений в Федеральный закон «Об основах туристской деятельности в Российской Федерации» от 05.02.2007г., закона Российской Федерации «О защите прав потребителей» от 07.02.1992г. и лицензии 78-аф-03968 от 15.09.2005г., именуемое в дальнейшем «Агентство», с одной стороны, и %name%, именуемый(</w:t>
+        <w:t xml:space="preserve">%cname%, в лице Генерального директора, %repr_r%., действующей на основании Устава, Федерального закона «О внесении изменений в Федеральный закон «Об основах туристской деятельности в Российской Федерации» от 05.02.2007г., закона Российской Федерации «О защите прав потребителей» от 07.02.1992г. и лицензии 78-аф-03968 от 15.09.2005г., именуемое в дальнейшем «Агентство», с одной стороны, и </w:t>
+      </w:r>
+      <w:bookmarkStart w:id="0" w:name="__DdeLink__91_958346408"/>
+      <w:r>
+        <w:rPr/>
+        <w:t>%name%</w:t>
+      </w:r>
+      <w:bookmarkEnd w:id="0"/>
+      <w:r>
+        <w:rPr/>
+        <w:t>, именуемый(</w:t>
       </w:r>
       <w:r>
         <w:rPr>
@@ -860,6 +866,206 @@
         <w:t>Реквизиты сторон:</w:t>
       </w:r>
     </w:p>
+    <w:tbl>
+      <w:tblPr>
+        <w:jc w:val="left"/>
+        <w:tblInd w:type="dxa" w:w="-108"/>
+        <w:tblBorders/>
+      </w:tblPr>
+      <w:tblGrid>
+        <w:gridCol w:w="4677"/>
+        <w:gridCol w:w="4677"/>
+      </w:tblGrid>
+      <w:tr>
+        <w:trPr>
+          <w:cantSplit w:val="false"/>
+        </w:trPr>
+        <w:tc>
+          <w:tcPr>
+            <w:tcW w:type="dxa" w:w="4677"/>
+            <w:tcBorders/>
+            <w:shd w:fill="FFFFFF" w:val="clear"/>
+            <w:tcMar>
+              <w:top w:type="dxa" w:w="0"/>
+              <w:left w:type="dxa" w:w="108"/>
+              <w:bottom w:type="dxa" w:w="0"/>
+              <w:right w:type="dxa" w:w="108"/>
+            </w:tcMar>
+          </w:tcPr>
+          <w:p>
+            <w:pPr>
+              <w:pStyle w:val="style0"/>
+              <w:ind w:hanging="0" w:left="360" w:right="0"/>
+              <w:jc w:val="both"/>
+            </w:pPr>
+            <w:r>
+              <w:rPr>
+                <w:b/>
+              </w:rPr>
+              <w:t xml:space="preserve">Агентство:  </w:t>
+            </w:r>
+          </w:p>
+        </w:tc>
+        <w:tc>
+          <w:tcPr>
+            <w:tcW w:type="dxa" w:w="4677"/>
+            <w:tcBorders/>
+            <w:shd w:fill="FFFFFF" w:val="clear"/>
+            <w:tcMar>
+              <w:top w:type="dxa" w:w="0"/>
+              <w:left w:type="dxa" w:w="108"/>
+              <w:bottom w:type="dxa" w:w="0"/>
+              <w:right w:type="dxa" w:w="108"/>
+            </w:tcMar>
+          </w:tcPr>
+          <w:p>
+            <w:pPr>
+              <w:pStyle w:val="style0"/>
+              <w:ind w:hanging="0" w:left="360" w:right="0"/>
+              <w:jc w:val="both"/>
+            </w:pPr>
+            <w:r>
+              <w:rPr>
+                <w:b/>
+              </w:rPr>
+              <w:t>Поручитель:</w:t>
+            </w:r>
+          </w:p>
+        </w:tc>
+      </w:tr>
+      <w:tr>
+        <w:trPr>
+          <w:cantSplit w:val="false"/>
+        </w:trPr>
+        <w:tc>
+          <w:tcPr>
+            <w:tcW w:type="dxa" w:w="4677"/>
+            <w:tcBorders/>
+            <w:shd w:fill="FFFFFF" w:val="clear"/>
+            <w:tcMar>
+              <w:top w:type="dxa" w:w="0"/>
+              <w:left w:type="dxa" w:w="108"/>
+              <w:bottom w:type="dxa" w:w="0"/>
+              <w:right w:type="dxa" w:w="108"/>
+            </w:tcMar>
+          </w:tcPr>
+          <w:p>
+            <w:pPr>
+              <w:pStyle w:val="style0"/>
+              <w:ind w:hanging="0" w:left="360" w:right="0"/>
+              <w:jc w:val="both"/>
+            </w:pPr>
+            <w:r>
+              <w:rPr/>
+              <w:t>%cname%</w:t>
+              <w:tab/>
+            </w:r>
+          </w:p>
+          <w:p>
+            <w:pPr>
+              <w:pStyle w:val="style0"/>
+              <w:ind w:hanging="0" w:left="360" w:right="0"/>
+              <w:jc w:val="both"/>
+            </w:pPr>
+            <w:r>
+              <w:rPr/>
+              <w:t>%cbank%</w:t>
+            </w:r>
+          </w:p>
+          <w:p>
+            <w:pPr>
+              <w:pStyle w:val="style0"/>
+              <w:ind w:hanging="0" w:left="360" w:right="0"/>
+              <w:jc w:val="both"/>
+            </w:pPr>
+            <w:r>
+              <w:rPr/>
+              <w:t>%caddress%</w:t>
+            </w:r>
+          </w:p>
+          <w:p>
+            <w:pPr>
+              <w:pStyle w:val="style0"/>
+              <w:ind w:hanging="0" w:left="360" w:right="0"/>
+              <w:jc w:val="both"/>
+            </w:pPr>
+            <w:r>
+              <w:rPr/>
+              <w:t>%cphone%</w:t>
+            </w:r>
+          </w:p>
+        </w:tc>
+        <w:tc>
+          <w:tcPr>
+            <w:tcW w:type="dxa" w:w="4677"/>
+            <w:tcBorders/>
+            <w:shd w:fill="FFFFFF" w:val="clear"/>
+            <w:tcMar>
+              <w:top w:type="dxa" w:w="0"/>
+              <w:left w:type="dxa" w:w="108"/>
+              <w:bottom w:type="dxa" w:w="0"/>
+              <w:right w:type="dxa" w:w="108"/>
+            </w:tcMar>
+          </w:tcPr>
+          <w:p>
+            <w:pPr>
+              <w:pStyle w:val="style0"/>
+              <w:ind w:hanging="0" w:left="360" w:right="0"/>
+              <w:jc w:val="both"/>
+            </w:pPr>
+            <w:r>
+              <w:rPr/>
+              <w:t xml:space="preserve"> </w:t>
+            </w:r>
+            <w:r>
+              <w:rPr/>
+              <w:t xml:space="preserve">%name% </w:t>
+            </w:r>
+          </w:p>
+          <w:p>
+            <w:pPr>
+              <w:pStyle w:val="style0"/>
+              <w:ind w:hanging="0" w:left="360" w:right="0"/>
+              <w:jc w:val="both"/>
+            </w:pPr>
+            <w:r>
+              <w:rPr/>
+            </w:r>
+          </w:p>
+          <w:p>
+            <w:pPr>
+              <w:pStyle w:val="style0"/>
+              <w:ind w:hanging="0" w:left="360" w:right="0"/>
+              <w:jc w:val="both"/>
+            </w:pPr>
+            <w:r>
+              <w:rPr/>
+              <w:t>%address%</w:t>
+            </w:r>
+          </w:p>
+          <w:p>
+            <w:pPr>
+              <w:pStyle w:val="style0"/>
+              <w:ind w:hanging="0" w:left="360" w:right="0"/>
+              <w:jc w:val="both"/>
+            </w:pPr>
+            <w:r>
+              <w:rPr/>
+              <w:t>%phone%</w:t>
+            </w:r>
+          </w:p>
+        </w:tc>
+      </w:tr>
+    </w:tbl>
+    <w:p>
+      <w:pPr>
+        <w:pStyle w:val="style0"/>
+        <w:jc w:val="center"/>
+      </w:pPr>
+      <w:r>
+        <w:rPr/>
+      </w:r>
+    </w:p>
     <w:p>
       <w:pPr>
         <w:pStyle w:val="style0"/>
@@ -877,13 +1083,8 @@
         <w:jc w:val="both"/>
       </w:pPr>
       <w:r>
-        <w:rPr>
-          <w:b/>
-        </w:rPr>
-        <w:t xml:space="preserve">Агентство:                                                        </w:t>
-        <w:tab/>
-        <w:tab/>
-        <w:t>Поручитель:</w:t>
+        <w:rPr/>
+        <w:t>__________________________                              ______________________________</w:t>
       </w:r>
     </w:p>
     <w:p>
@@ -894,83 +1095,7 @@
       </w:pPr>
       <w:r>
         <w:rPr/>
-        <w:t xml:space="preserve">ООО Группа Компаний "Флагман"                                       </w:t>
-      </w:r>
-    </w:p>
-    <w:p>
-      <w:pPr>
-        <w:pStyle w:val="style0"/>
-        <w:ind w:hanging="0" w:left="360" w:right="0"/>
-        <w:jc w:val="both"/>
-      </w:pPr>
-      <w:r>
-        <w:rPr/>
-        <w:t>105064, г. Москва</w:t>
-      </w:r>
-    </w:p>
-    <w:p>
-      <w:pPr>
-        <w:pStyle w:val="style0"/>
-        <w:ind w:hanging="0" w:left="360" w:right="0"/>
-        <w:jc w:val="both"/>
-      </w:pPr>
-      <w:r>
-        <w:rPr/>
-        <w:t xml:space="preserve">ИНН 7714844718/КПП 771401001                                                    </w:t>
-      </w:r>
-    </w:p>
-    <w:p>
-      <w:pPr>
-        <w:pStyle w:val="style0"/>
-        <w:ind w:hanging="0" w:left="360" w:right="0"/>
-        <w:jc w:val="both"/>
-      </w:pPr>
-      <w:r>
-        <w:rPr/>
-        <w:t xml:space="preserve">ул. Земляной Вал, 7, оф.416                                     Адрес:       </w:t>
-      </w:r>
-    </w:p>
-    <w:p>
-      <w:pPr>
-        <w:pStyle w:val="style0"/>
-        <w:ind w:hanging="0" w:left="360" w:right="0"/>
-        <w:jc w:val="both"/>
-      </w:pPr>
-      <w:r>
-        <w:rPr/>
-        <w:t xml:space="preserve">тел. (495) 9171099, 7787729                                     тел: </w:t>
-      </w:r>
-    </w:p>
-    <w:p>
-      <w:pPr>
-        <w:pStyle w:val="style0"/>
-        <w:ind w:hanging="0" w:left="360" w:right="0"/>
-        <w:jc w:val="both"/>
-      </w:pPr>
-      <w:r>
-        <w:rPr/>
-      </w:r>
-    </w:p>
-    <w:p>
-      <w:pPr>
-        <w:pStyle w:val="style0"/>
-        <w:ind w:hanging="0" w:left="360" w:right="0"/>
-        <w:jc w:val="both"/>
-      </w:pPr>
-      <w:r>
-        <w:rPr/>
-        <w:t>__________________________                              ______________________________</w:t>
-      </w:r>
-    </w:p>
-    <w:p>
-      <w:pPr>
-        <w:pStyle w:val="style0"/>
-        <w:ind w:hanging="0" w:left="360" w:right="0"/>
-        <w:jc w:val="both"/>
-      </w:pPr>
-      <w:r>
-        <w:rPr/>
-        <w:t>М.П.        /Мартынова К.А./                                                     /                              /</w:t>
+        <w:t>М.П.        /%repr_i%/                                                     /                              /</w:t>
       </w:r>
     </w:p>
     <w:p>
@@ -1001,6 +1126,7 @@
     <w:pPr>
       <w:pStyle w:val="style0"/>
       <w:tabs>
+        <w:tab w:leader="none" w:pos="708" w:val="left"/>
         <w:tab w:leader="none" w:pos="4677" w:val="center"/>
         <w:tab w:leader="none" w:pos="9355" w:val="right"/>
       </w:tabs>
@@ -1012,28 +1138,27 @@
         <w:sz w:val="32"/>
         <w:szCs w:val="32"/>
       </w:rPr>
-      <w:t>ГРУППА КОМПАНИЙ «ФЛАГМАН»</w:t>
+      <w:t>%cname%</w:t>
     </w:r>
   </w:p>
   <w:p>
     <w:pPr>
       <w:pStyle w:val="style0"/>
       <w:tabs>
+        <w:tab w:leader="none" w:pos="708" w:val="left"/>
         <w:tab w:leader="none" w:pos="4677" w:val="center"/>
         <w:tab w:leader="none" w:pos="9355" w:val="right"/>
       </w:tabs>
     </w:pPr>
     <w:r>
-      <w:rPr>
-        <w:sz w:val="20"/>
-        <w:szCs w:val="20"/>
-      </w:rPr>
+      <w:rPr/>
     </w:r>
   </w:p>
   <w:p>
     <w:pPr>
       <w:pStyle w:val="style0"/>
       <w:tabs>
+        <w:tab w:leader="none" w:pos="708" w:val="left"/>
         <w:tab w:leader="none" w:pos="4677" w:val="center"/>
         <w:tab w:leader="none" w:pos="9355" w:val="right"/>
       </w:tabs>
@@ -1044,13 +1169,14 @@
         <w:sz w:val="20"/>
         <w:szCs w:val="20"/>
       </w:rPr>
-      <w:t>105064, Россия, г. Москва, ул. Земляной вал, д. 7</w:t>
+      <w:t>%caddress%</w:t>
     </w:r>
   </w:p>
   <w:p>
     <w:pPr>
       <w:pStyle w:val="style0"/>
       <w:tabs>
+        <w:tab w:leader="none" w:pos="708" w:val="left"/>
         <w:tab w:leader="none" w:pos="4677" w:val="center"/>
         <w:tab w:leader="none" w:pos="9355" w:val="right"/>
       </w:tabs>
@@ -1061,12 +1187,12 @@
         <w:sz w:val="20"/>
         <w:szCs w:val="20"/>
       </w:rPr>
-      <w:t>Тел./факс: +7 (495) 917-1099;778-7729</w:t>
+      <w:t>Тел./факс: %cphone%</w:t>
     </w:r>
   </w:p>
   <w:p>
     <w:pPr>
-      <w:pStyle w:val="style27"/>
+      <w:pStyle w:val="style30"/>
     </w:pPr>
     <w:r>
       <w:rPr/>
@@ -1090,6 +1216,102 @@
         <w:ind w:hanging="360" w:left="360"/>
       </w:pPr>
     </w:lvl>
+    <w:lvl w:ilvl="1">
+      <w:start w:val="1"/>
+      <w:numFmt w:val="decimal"/>
+      <w:lvlText w:val="%2."/>
+      <w:lvlJc w:val="left"/>
+      <w:pPr>
+        <w:tabs>
+          <w:tab w:pos="1080" w:val="num"/>
+        </w:tabs>
+        <w:ind w:hanging="360" w:left="1080"/>
+      </w:pPr>
+    </w:lvl>
+    <w:lvl w:ilvl="2">
+      <w:start w:val="1"/>
+      <w:numFmt w:val="decimal"/>
+      <w:lvlText w:val="%3."/>
+      <w:lvlJc w:val="left"/>
+      <w:pPr>
+        <w:tabs>
+          <w:tab w:pos="1440" w:val="num"/>
+        </w:tabs>
+        <w:ind w:hanging="360" w:left="1440"/>
+      </w:pPr>
+    </w:lvl>
+    <w:lvl w:ilvl="3">
+      <w:start w:val="1"/>
+      <w:numFmt w:val="decimal"/>
+      <w:lvlText w:val="%4."/>
+      <w:lvlJc w:val="left"/>
+      <w:pPr>
+        <w:tabs>
+          <w:tab w:pos="1800" w:val="num"/>
+        </w:tabs>
+        <w:ind w:hanging="360" w:left="1800"/>
+      </w:pPr>
+    </w:lvl>
+    <w:lvl w:ilvl="4">
+      <w:start w:val="1"/>
+      <w:numFmt w:val="decimal"/>
+      <w:lvlText w:val="%5."/>
+      <w:lvlJc w:val="left"/>
+      <w:pPr>
+        <w:tabs>
+          <w:tab w:pos="2160" w:val="num"/>
+        </w:tabs>
+        <w:ind w:hanging="360" w:left="2160"/>
+      </w:pPr>
+    </w:lvl>
+    <w:lvl w:ilvl="5">
+      <w:start w:val="1"/>
+      <w:numFmt w:val="decimal"/>
+      <w:lvlText w:val="%6."/>
+      <w:lvlJc w:val="left"/>
+      <w:pPr>
+        <w:tabs>
+          <w:tab w:pos="2520" w:val="num"/>
+        </w:tabs>
+        <w:ind w:hanging="360" w:left="2520"/>
+      </w:pPr>
+    </w:lvl>
+    <w:lvl w:ilvl="6">
+      <w:start w:val="1"/>
+      <w:numFmt w:val="decimal"/>
+      <w:lvlText w:val="%7."/>
+      <w:lvlJc w:val="left"/>
+      <w:pPr>
+        <w:tabs>
+          <w:tab w:pos="2880" w:val="num"/>
+        </w:tabs>
+        <w:ind w:hanging="360" w:left="2880"/>
+      </w:pPr>
+    </w:lvl>
+    <w:lvl w:ilvl="7">
+      <w:start w:val="1"/>
+      <w:numFmt w:val="decimal"/>
+      <w:lvlText w:val="%8."/>
+      <w:lvlJc w:val="left"/>
+      <w:pPr>
+        <w:tabs>
+          <w:tab w:pos="3240" w:val="num"/>
+        </w:tabs>
+        <w:ind w:hanging="360" w:left="3240"/>
+      </w:pPr>
+    </w:lvl>
+    <w:lvl w:ilvl="8">
+      <w:start w:val="1"/>
+      <w:numFmt w:val="decimal"/>
+      <w:lvlText w:val="%9."/>
+      <w:lvlJc w:val="left"/>
+      <w:pPr>
+        <w:tabs>
+          <w:tab w:pos="3600" w:val="num"/>
+        </w:tabs>
+        <w:ind w:hanging="360" w:left="3600"/>
+      </w:pPr>
+    </w:lvl>
   </w:abstractNum>
   <w:abstractNum w:abstractNumId="2">
     <w:lvl w:ilvl="0">
@@ -1099,6 +1321,102 @@
       <w:lvlJc w:val="left"/>
       <w:pPr>
         <w:ind w:hanging="360" w:left="720"/>
+      </w:pPr>
+    </w:lvl>
+    <w:lvl w:ilvl="1">
+      <w:start w:val="1"/>
+      <w:numFmt w:val="decimal"/>
+      <w:lvlText w:val="%2."/>
+      <w:lvlJc w:val="left"/>
+      <w:pPr>
+        <w:tabs>
+          <w:tab w:pos="1080" w:val="num"/>
+        </w:tabs>
+        <w:ind w:hanging="360" w:left="1080"/>
+      </w:pPr>
+    </w:lvl>
+    <w:lvl w:ilvl="2">
+      <w:start w:val="1"/>
+      <w:numFmt w:val="decimal"/>
+      <w:lvlText w:val="%3."/>
+      <w:lvlJc w:val="left"/>
+      <w:pPr>
+        <w:tabs>
+          <w:tab w:pos="1440" w:val="num"/>
+        </w:tabs>
+        <w:ind w:hanging="360" w:left="1440"/>
+      </w:pPr>
+    </w:lvl>
+    <w:lvl w:ilvl="3">
+      <w:start w:val="1"/>
+      <w:numFmt w:val="decimal"/>
+      <w:lvlText w:val="%4."/>
+      <w:lvlJc w:val="left"/>
+      <w:pPr>
+        <w:tabs>
+          <w:tab w:pos="1800" w:val="num"/>
+        </w:tabs>
+        <w:ind w:hanging="360" w:left="1800"/>
+      </w:pPr>
+    </w:lvl>
+    <w:lvl w:ilvl="4">
+      <w:start w:val="1"/>
+      <w:numFmt w:val="decimal"/>
+      <w:lvlText w:val="%5."/>
+      <w:lvlJc w:val="left"/>
+      <w:pPr>
+        <w:tabs>
+          <w:tab w:pos="2160" w:val="num"/>
+        </w:tabs>
+        <w:ind w:hanging="360" w:left="2160"/>
+      </w:pPr>
+    </w:lvl>
+    <w:lvl w:ilvl="5">
+      <w:start w:val="1"/>
+      <w:numFmt w:val="decimal"/>
+      <w:lvlText w:val="%6."/>
+      <w:lvlJc w:val="left"/>
+      <w:pPr>
+        <w:tabs>
+          <w:tab w:pos="2520" w:val="num"/>
+        </w:tabs>
+        <w:ind w:hanging="360" w:left="2520"/>
+      </w:pPr>
+    </w:lvl>
+    <w:lvl w:ilvl="6">
+      <w:start w:val="1"/>
+      <w:numFmt w:val="decimal"/>
+      <w:lvlText w:val="%7."/>
+      <w:lvlJc w:val="left"/>
+      <w:pPr>
+        <w:tabs>
+          <w:tab w:pos="2880" w:val="num"/>
+        </w:tabs>
+        <w:ind w:hanging="360" w:left="2880"/>
+      </w:pPr>
+    </w:lvl>
+    <w:lvl w:ilvl="7">
+      <w:start w:val="1"/>
+      <w:numFmt w:val="decimal"/>
+      <w:lvlText w:val="%8."/>
+      <w:lvlJc w:val="left"/>
+      <w:pPr>
+        <w:tabs>
+          <w:tab w:pos="3240" w:val="num"/>
+        </w:tabs>
+        <w:ind w:hanging="360" w:left="3240"/>
+      </w:pPr>
+    </w:lvl>
+    <w:lvl w:ilvl="8">
+      <w:start w:val="1"/>
+      <w:numFmt w:val="decimal"/>
+      <w:lvlText w:val="%9."/>
+      <w:lvlJc w:val="left"/>
+      <w:pPr>
+        <w:tabs>
+          <w:tab w:pos="3600" w:val="num"/>
+        </w:tabs>
+        <w:ind w:hanging="360" w:left="3600"/>
       </w:pPr>
     </w:lvl>
   </w:abstractNum>
@@ -1118,6 +1436,102 @@
         <w:rFonts w:ascii="OpenSymbol" w:cs="OpenSymbol" w:hAnsi="OpenSymbol" w:hint="default"/>
       </w:rPr>
     </w:lvl>
+    <w:lvl w:ilvl="1">
+      <w:start w:val="1"/>
+      <w:numFmt w:val="decimal"/>
+      <w:lvlText w:val="%2."/>
+      <w:lvlJc w:val="left"/>
+      <w:pPr>
+        <w:tabs>
+          <w:tab w:pos="1080" w:val="num"/>
+        </w:tabs>
+        <w:ind w:hanging="360" w:left="1080"/>
+      </w:pPr>
+    </w:lvl>
+    <w:lvl w:ilvl="2">
+      <w:start w:val="1"/>
+      <w:numFmt w:val="decimal"/>
+      <w:lvlText w:val="%3."/>
+      <w:lvlJc w:val="left"/>
+      <w:pPr>
+        <w:tabs>
+          <w:tab w:pos="1440" w:val="num"/>
+        </w:tabs>
+        <w:ind w:hanging="360" w:left="1440"/>
+      </w:pPr>
+    </w:lvl>
+    <w:lvl w:ilvl="3">
+      <w:start w:val="1"/>
+      <w:numFmt w:val="decimal"/>
+      <w:lvlText w:val="%4."/>
+      <w:lvlJc w:val="left"/>
+      <w:pPr>
+        <w:tabs>
+          <w:tab w:pos="1800" w:val="num"/>
+        </w:tabs>
+        <w:ind w:hanging="360" w:left="1800"/>
+      </w:pPr>
+    </w:lvl>
+    <w:lvl w:ilvl="4">
+      <w:start w:val="1"/>
+      <w:numFmt w:val="decimal"/>
+      <w:lvlText w:val="%5."/>
+      <w:lvlJc w:val="left"/>
+      <w:pPr>
+        <w:tabs>
+          <w:tab w:pos="2160" w:val="num"/>
+        </w:tabs>
+        <w:ind w:hanging="360" w:left="2160"/>
+      </w:pPr>
+    </w:lvl>
+    <w:lvl w:ilvl="5">
+      <w:start w:val="1"/>
+      <w:numFmt w:val="decimal"/>
+      <w:lvlText w:val="%6."/>
+      <w:lvlJc w:val="left"/>
+      <w:pPr>
+        <w:tabs>
+          <w:tab w:pos="2520" w:val="num"/>
+        </w:tabs>
+        <w:ind w:hanging="360" w:left="2520"/>
+      </w:pPr>
+    </w:lvl>
+    <w:lvl w:ilvl="6">
+      <w:start w:val="1"/>
+      <w:numFmt w:val="decimal"/>
+      <w:lvlText w:val="%7."/>
+      <w:lvlJc w:val="left"/>
+      <w:pPr>
+        <w:tabs>
+          <w:tab w:pos="2880" w:val="num"/>
+        </w:tabs>
+        <w:ind w:hanging="360" w:left="2880"/>
+      </w:pPr>
+    </w:lvl>
+    <w:lvl w:ilvl="7">
+      <w:start w:val="1"/>
+      <w:numFmt w:val="decimal"/>
+      <w:lvlText w:val="%8."/>
+      <w:lvlJc w:val="left"/>
+      <w:pPr>
+        <w:tabs>
+          <w:tab w:pos="3240" w:val="num"/>
+        </w:tabs>
+        <w:ind w:hanging="360" w:left="3240"/>
+      </w:pPr>
+    </w:lvl>
+    <w:lvl w:ilvl="8">
+      <w:start w:val="1"/>
+      <w:numFmt w:val="decimal"/>
+      <w:lvlText w:val="%9."/>
+      <w:lvlJc w:val="left"/>
+      <w:pPr>
+        <w:tabs>
+          <w:tab w:pos="3600" w:val="num"/>
+        </w:tabs>
+        <w:ind w:hanging="360" w:left="3600"/>
+      </w:pPr>
+    </w:lvl>
   </w:abstractNum>
   <w:abstractNum w:abstractNumId="4">
     <w:lvl w:ilvl="0">
@@ -1240,6 +1654,102 @@
           <w:tab w:pos="360" w:val="num"/>
         </w:tabs>
         <w:ind w:hanging="360" w:left="360"/>
+      </w:pPr>
+    </w:lvl>
+    <w:lvl w:ilvl="1">
+      <w:start w:val="1"/>
+      <w:numFmt w:val="decimal"/>
+      <w:lvlText w:val="%2."/>
+      <w:lvlJc w:val="left"/>
+      <w:pPr>
+        <w:tabs>
+          <w:tab w:pos="1080" w:val="num"/>
+        </w:tabs>
+        <w:ind w:hanging="360" w:left="1080"/>
+      </w:pPr>
+    </w:lvl>
+    <w:lvl w:ilvl="2">
+      <w:start w:val="1"/>
+      <w:numFmt w:val="decimal"/>
+      <w:lvlText w:val="%3."/>
+      <w:lvlJc w:val="left"/>
+      <w:pPr>
+        <w:tabs>
+          <w:tab w:pos="1440" w:val="num"/>
+        </w:tabs>
+        <w:ind w:hanging="360" w:left="1440"/>
+      </w:pPr>
+    </w:lvl>
+    <w:lvl w:ilvl="3">
+      <w:start w:val="1"/>
+      <w:numFmt w:val="decimal"/>
+      <w:lvlText w:val="%4."/>
+      <w:lvlJc w:val="left"/>
+      <w:pPr>
+        <w:tabs>
+          <w:tab w:pos="1800" w:val="num"/>
+        </w:tabs>
+        <w:ind w:hanging="360" w:left="1800"/>
+      </w:pPr>
+    </w:lvl>
+    <w:lvl w:ilvl="4">
+      <w:start w:val="1"/>
+      <w:numFmt w:val="decimal"/>
+      <w:lvlText w:val="%5."/>
+      <w:lvlJc w:val="left"/>
+      <w:pPr>
+        <w:tabs>
+          <w:tab w:pos="2160" w:val="num"/>
+        </w:tabs>
+        <w:ind w:hanging="360" w:left="2160"/>
+      </w:pPr>
+    </w:lvl>
+    <w:lvl w:ilvl="5">
+      <w:start w:val="1"/>
+      <w:numFmt w:val="decimal"/>
+      <w:lvlText w:val="%6."/>
+      <w:lvlJc w:val="left"/>
+      <w:pPr>
+        <w:tabs>
+          <w:tab w:pos="2520" w:val="num"/>
+        </w:tabs>
+        <w:ind w:hanging="360" w:left="2520"/>
+      </w:pPr>
+    </w:lvl>
+    <w:lvl w:ilvl="6">
+      <w:start w:val="1"/>
+      <w:numFmt w:val="decimal"/>
+      <w:lvlText w:val="%7."/>
+      <w:lvlJc w:val="left"/>
+      <w:pPr>
+        <w:tabs>
+          <w:tab w:pos="2880" w:val="num"/>
+        </w:tabs>
+        <w:ind w:hanging="360" w:left="2880"/>
+      </w:pPr>
+    </w:lvl>
+    <w:lvl w:ilvl="7">
+      <w:start w:val="1"/>
+      <w:numFmt w:val="decimal"/>
+      <w:lvlText w:val="%8."/>
+      <w:lvlJc w:val="left"/>
+      <w:pPr>
+        <w:tabs>
+          <w:tab w:pos="3240" w:val="num"/>
+        </w:tabs>
+        <w:ind w:hanging="360" w:left="3240"/>
+      </w:pPr>
+    </w:lvl>
+    <w:lvl w:ilvl="8">
+      <w:start w:val="1"/>
+      <w:numFmt w:val="decimal"/>
+      <w:lvlText w:val="%9."/>
+      <w:lvlJc w:val="left"/>
+      <w:pPr>
+        <w:tabs>
+          <w:tab w:pos="3600" w:val="num"/>
+        </w:tabs>
+        <w:ind w:hanging="360" w:left="3600"/>
       </w:pPr>
     </w:lvl>
   </w:abstractNum>
@@ -1397,7 +1907,7 @@
     </w:pPr>
     <w:rPr>
       <w:rFonts w:ascii="Times New Roman" w:cs="Times New Roman" w:eastAsia="Times New Roman" w:hAnsi="Times New Roman"/>
-      <w:color w:val="auto"/>
+      <w:color w:val="00000A"/>
       <w:sz w:val="24"/>
       <w:szCs w:val="24"/>
       <w:lang w:bidi="ar-SA" w:eastAsia="zh-CN" w:val="ru-RU"/>
@@ -1454,23 +1964,49 @@
       <w:szCs w:val="24"/>
     </w:rPr>
   </w:style>
-  <w:style w:styleId="style21" w:type="paragraph">
+  <w:style w:styleId="style21" w:type="character">
+    <w:name w:val="ListLabel 1"/>
+    <w:next w:val="style21"/>
+    <w:rPr>
+      <w:rFonts w:cs="OpenSymbol"/>
+    </w:rPr>
+  </w:style>
+  <w:style w:styleId="style22" w:type="character">
+    <w:name w:val="ListLabel 2"/>
+    <w:next w:val="style22"/>
+    <w:rPr>
+      <w:rFonts w:cs="OpenSymbol"/>
+    </w:rPr>
+  </w:style>
+  <w:style w:styleId="style23" w:type="character">
+    <w:name w:val="ListLabel 3"/>
+    <w:next w:val="style23"/>
+    <w:rPr>
+      <w:rFonts w:cs="OpenSymbol"/>
+    </w:rPr>
+  </w:style>
+  <w:style w:styleId="style24" w:type="paragraph">
     <w:name w:val="Заголовок"/>
     <w:basedOn w:val="style0"/>
-    <w:next w:val="style22"/>
+    <w:next w:val="style25"/>
     <w:pPr>
+      <w:keepNext/>
+      <w:spacing w:after="120" w:before="240"/>
       <w:jc w:val="center"/>
     </w:pPr>
     <w:rPr>
+      <w:rFonts w:ascii="Liberation Sans" w:cs="Lohit Hindi" w:eastAsia="WenQuanYi Micro Hei" w:hAnsi="Liberation Sans"/>
       <w:b/>
+      <w:sz w:val="28"/>
       <w:szCs w:val="20"/>
     </w:rPr>
   </w:style>
-  <w:style w:styleId="style22" w:type="paragraph">
+  <w:style w:styleId="style25" w:type="paragraph">
     <w:name w:val="Основной текст"/>
     <w:basedOn w:val="style0"/>
-    <w:next w:val="style22"/>
+    <w:next w:val="style25"/>
     <w:pPr>
+      <w:spacing w:after="120" w:before="0"/>
       <w:jc w:val="center"/>
     </w:pPr>
     <w:rPr>
@@ -1478,19 +2014,19 @@
       <w:szCs w:val="20"/>
     </w:rPr>
   </w:style>
-  <w:style w:styleId="style23" w:type="paragraph">
+  <w:style w:styleId="style26" w:type="paragraph">
     <w:name w:val="Список"/>
-    <w:basedOn w:val="style22"/>
-    <w:next w:val="style23"/>
+    <w:basedOn w:val="style25"/>
+    <w:next w:val="style26"/>
     <w:pPr/>
     <w:rPr>
       <w:rFonts w:cs="Lohit Hindi"/>
     </w:rPr>
   </w:style>
-  <w:style w:styleId="style24" w:type="paragraph">
+  <w:style w:styleId="style27" w:type="paragraph">
     <w:name w:val="Название"/>
     <w:basedOn w:val="style0"/>
-    <w:next w:val="style24"/>
+    <w:next w:val="style27"/>
     <w:pPr>
       <w:suppressLineNumbers/>
       <w:spacing w:after="120" w:before="120"/>
@@ -1503,10 +2039,10 @@
       <w:szCs w:val="24"/>
     </w:rPr>
   </w:style>
-  <w:style w:styleId="style25" w:type="paragraph">
+  <w:style w:styleId="style28" w:type="paragraph">
     <w:name w:val="Указатель"/>
     <w:basedOn w:val="style0"/>
-    <w:next w:val="style25"/>
+    <w:next w:val="style28"/>
     <w:pPr>
       <w:suppressLineNumbers/>
     </w:pPr>
@@ -1514,10 +2050,10 @@
       <w:rFonts w:cs="Lohit Hindi"/>
     </w:rPr>
   </w:style>
-  <w:style w:styleId="style26" w:type="paragraph">
+  <w:style w:styleId="style29" w:type="paragraph">
     <w:name w:val="Текст выноски"/>
     <w:basedOn w:val="style0"/>
-    <w:next w:val="style26"/>
+    <w:next w:val="style29"/>
     <w:pPr/>
     <w:rPr>
       <w:rFonts w:ascii="Tahoma" w:cs="Tahoma" w:hAnsi="Tahoma"/>
@@ -1525,11 +2061,12 @@
       <w:szCs w:val="16"/>
     </w:rPr>
   </w:style>
-  <w:style w:styleId="style27" w:type="paragraph">
+  <w:style w:styleId="style30" w:type="paragraph">
     <w:name w:val="Верхний колонтитул"/>
     <w:basedOn w:val="style0"/>
-    <w:next w:val="style27"/>
+    <w:next w:val="style30"/>
     <w:pPr>
+      <w:suppressLineNumbers/>
       <w:tabs>
         <w:tab w:leader="none" w:pos="4677" w:val="center"/>
         <w:tab w:leader="none" w:pos="9355" w:val="right"/>
@@ -1537,11 +2074,12 @@
     </w:pPr>
     <w:rPr/>
   </w:style>
-  <w:style w:styleId="style28" w:type="paragraph">
+  <w:style w:styleId="style31" w:type="paragraph">
     <w:name w:val="Нижний колонтитул"/>
     <w:basedOn w:val="style0"/>
-    <w:next w:val="style28"/>
+    <w:next w:val="style31"/>
     <w:pPr>
+      <w:suppressLineNumbers/>
       <w:tabs>
         <w:tab w:leader="none" w:pos="4677" w:val="center"/>
         <w:tab w:leader="none" w:pos="9355" w:val="right"/>
@@ -1549,5 +2087,14 @@
     </w:pPr>
     <w:rPr/>
   </w:style>
+  <w:style w:styleId="style32" w:type="paragraph">
+    <w:name w:val="Содержимое таблицы"/>
+    <w:basedOn w:val="style0"/>
+    <w:next w:val="style32"/>
+    <w:pPr>
+      <w:suppressLineNumbers/>
+    </w:pPr>
+    <w:rPr/>
+  </w:style>
 </w:styles>
 </file>
</xml_diff>